<commit_message>
Cleaned up MaxPoolBid function and added some notes to derivation
</commit_message>
<xml_diff>
--- a/docs/MaxPoolBid Derivation.docx
+++ b/docs/MaxPoolBid Derivation.docx
@@ -4,145 +4,17 @@
   <w:body>
     <w:p>
       <w:pPr>
+        <w:jc w:val="center"/>
         <w:rPr>
           <w:rFonts w:eastAsiaTheme="minorEastAsia"/>
         </w:rPr>
       </w:pPr>
-      <m:oMathPara>
-        <m:oMath>
-          <m:r>
-            <w:rPr>
-              <w:rFonts w:ascii="Cambria Math" w:hAnsi="Cambria Math"/>
-            </w:rPr>
-            <m:t>exchrate=</m:t>
-          </m:r>
-          <m:f>
-            <m:fPr>
-              <m:ctrlPr>
-                <w:rPr>
-                  <w:rFonts w:ascii="Cambria Math" w:hAnsi="Cambria Math"/>
-                  <w:i/>
-                </w:rPr>
-              </m:ctrlPr>
-            </m:fPr>
-            <m:num>
-              <m:r>
-                <w:rPr>
-                  <w:rFonts w:ascii="Cambria Math" w:hAnsi="Cambria Math"/>
-                </w:rPr>
-                <m:t>AMM Balance A</m:t>
-              </m:r>
-            </m:num>
-            <m:den>
-              <m:r>
-                <w:rPr>
-                  <w:rFonts w:ascii="Cambria Math" w:hAnsi="Cambria Math"/>
-                </w:rPr>
-                <m:t>AMM Balance B</m:t>
-              </m:r>
-            </m:den>
-          </m:f>
-          <m:r>
-            <w:rPr>
-              <w:rFonts w:ascii="Cambria Math" w:eastAsiaTheme="minorEastAsia" w:hAnsi="Cambria Math"/>
-            </w:rPr>
-            <m:t xml:space="preserve"> or for short </m:t>
-          </m:r>
-          <m:f>
-            <m:fPr>
-              <m:ctrlPr>
-                <w:rPr>
-                  <w:rFonts w:ascii="Cambria Math" w:eastAsiaTheme="minorEastAsia" w:hAnsi="Cambria Math"/>
-                  <w:i/>
-                </w:rPr>
-              </m:ctrlPr>
-            </m:fPr>
-            <m:num>
-              <m:r>
-                <w:rPr>
-                  <w:rFonts w:ascii="Cambria Math" w:eastAsiaTheme="minorEastAsia" w:hAnsi="Cambria Math"/>
-                </w:rPr>
-                <m:t>A</m:t>
-              </m:r>
-            </m:num>
-            <m:den>
-              <m:r>
-                <w:rPr>
-                  <w:rFonts w:ascii="Cambria Math" w:eastAsiaTheme="minorEastAsia" w:hAnsi="Cambria Math"/>
-                </w:rPr>
-                <m:t>B</m:t>
-              </m:r>
-            </m:den>
-          </m:f>
-        </m:oMath>
-      </m:oMathPara>
-    </w:p>
-    <w:p>
-      <w:pPr>
+      <w:r>
         <w:rPr>
           <w:rFonts w:eastAsiaTheme="minorEastAsia"/>
         </w:rPr>
-      </w:pPr>
-      <m:oMathPara>
-        <m:oMath>
-          <m:r>
-            <w:rPr>
-              <w:rFonts w:ascii="Cambria Math" w:eastAsiaTheme="minorEastAsia" w:hAnsi="Cambria Math"/>
-            </w:rPr>
-            <m:t>d</m:t>
-          </m:r>
-          <m:d>
-            <m:dPr>
-              <m:ctrlPr>
-                <w:rPr>
-                  <w:rFonts w:ascii="Cambria Math" w:eastAsiaTheme="minorEastAsia" w:hAnsi="Cambria Math"/>
-                  <w:i/>
-                </w:rPr>
-              </m:ctrlPr>
-            </m:dPr>
-            <m:e>
-              <m:r>
-                <w:rPr>
-                  <w:rFonts w:ascii="Cambria Math" w:eastAsiaTheme="minorEastAsia" w:hAnsi="Cambria Math"/>
-                </w:rPr>
-                <m:t>exchrate</m:t>
-              </m:r>
-            </m:e>
-          </m:d>
-          <m:r>
-            <w:rPr>
-              <w:rFonts w:ascii="Cambria Math" w:eastAsiaTheme="minorEastAsia" w:hAnsi="Cambria Math"/>
-            </w:rPr>
-            <m:t>=</m:t>
-          </m:r>
-          <m:f>
-            <m:fPr>
-              <m:ctrlPr>
-                <w:rPr>
-                  <w:rFonts w:ascii="Cambria Math" w:eastAsiaTheme="minorEastAsia" w:hAnsi="Cambria Math"/>
-                  <w:i/>
-                </w:rPr>
-              </m:ctrlPr>
-            </m:fPr>
-            <m:num>
-              <m:r>
-                <w:rPr>
-                  <w:rFonts w:ascii="Cambria Math" w:hAnsi="Cambria Math"/>
-                </w:rPr>
-                <m:t>dA</m:t>
-              </m:r>
-            </m:num>
-            <m:den>
-              <m:r>
-                <w:rPr>
-                  <w:rFonts w:ascii="Cambria Math" w:hAnsi="Cambria Math"/>
-                </w:rPr>
-                <m:t>dB</m:t>
-              </m:r>
-            </m:den>
-          </m:f>
-        </m:oMath>
-      </m:oMathPara>
+        <w:t>Differential Invariant</w:t>
+      </w:r>
     </w:p>
     <w:p>
       <w:pPr>
@@ -163,6 +35,20 @@
     </w:p>
     <w:p>
       <w:pPr>
+        <w:jc w:val="center"/>
+        <w:rPr>
+          <w:rFonts w:eastAsiaTheme="minorEastAsia"/>
+        </w:rPr>
+      </w:pPr>
+      <w:r>
+        <w:rPr>
+          <w:rFonts w:eastAsiaTheme="minorEastAsia"/>
+        </w:rPr>
+        <w:t>Integration takes on the form</w:t>
+      </w:r>
+    </w:p>
+    <w:p>
+      <w:pPr>
         <w:rPr>
           <w:rFonts w:eastAsiaTheme="minorEastAsia"/>
         </w:rPr>
@@ -388,12 +274,826 @@
                     <w:rPr>
                       <w:rFonts w:ascii="Cambria Math" w:eastAsiaTheme="minorEastAsia" w:hAnsi="Cambria Math"/>
                     </w:rPr>
-                    <m:t>dB d(exchrate)</m:t>
+                    <m:t>f</m:t>
+                  </m:r>
+                  <m:d>
+                    <m:dPr>
+                      <m:ctrlPr>
+                        <w:rPr>
+                          <w:rFonts w:ascii="Cambria Math" w:eastAsiaTheme="minorEastAsia" w:hAnsi="Cambria Math"/>
+                          <w:i/>
+                        </w:rPr>
+                      </m:ctrlPr>
+                    </m:dPr>
+                    <m:e>
+                      <m:r>
+                        <w:rPr>
+                          <w:rFonts w:ascii="Cambria Math" w:eastAsiaTheme="minorEastAsia" w:hAnsi="Cambria Math"/>
+                        </w:rPr>
+                        <m:t>B, exchrate</m:t>
+                      </m:r>
+                    </m:e>
+                  </m:d>
+                  <m:r>
+                    <w:rPr>
+                      <w:rFonts w:ascii="Cambria Math" w:eastAsiaTheme="minorEastAsia" w:hAnsi="Cambria Math"/>
+                    </w:rPr>
+                    <m:t xml:space="preserve"> </m:t>
+                  </m:r>
+                  <m:r>
+                    <w:rPr>
+                      <w:rFonts w:ascii="Cambria Math" w:eastAsiaTheme="minorEastAsia" w:hAnsi="Cambria Math"/>
+                    </w:rPr>
+                    <m:t xml:space="preserve"> d(exchrate)</m:t>
                   </m:r>
                 </m:e>
               </m:nary>
             </m:e>
           </m:nary>
+          <m:r>
+            <w:rPr>
+              <w:rFonts w:ascii="Cambria Math" w:eastAsiaTheme="minorEastAsia" w:hAnsi="Cambria Math"/>
+            </w:rPr>
+            <m:t>dB</m:t>
+          </m:r>
+        </m:oMath>
+      </m:oMathPara>
+    </w:p>
+    <w:p>
+      <w:pPr>
+        <w:jc w:val="center"/>
+        <w:rPr>
+          <w:rFonts w:eastAsiaTheme="minorEastAsia"/>
+        </w:rPr>
+      </w:pPr>
+      <m:oMath>
+        <m:r>
+          <w:rPr>
+            <w:rFonts w:ascii="Cambria Math" w:eastAsiaTheme="minorEastAsia" w:hAnsi="Cambria Math"/>
+          </w:rPr>
+          <m:t xml:space="preserve">where </m:t>
+        </m:r>
+        <m:r>
+          <w:rPr>
+            <w:rFonts w:ascii="Cambria Math" w:eastAsiaTheme="minorEastAsia" w:hAnsi="Cambria Math"/>
+          </w:rPr>
+          <m:t>f</m:t>
+        </m:r>
+        <m:d>
+          <m:dPr>
+            <m:ctrlPr>
+              <w:rPr>
+                <w:rFonts w:ascii="Cambria Math" w:eastAsiaTheme="minorEastAsia" w:hAnsi="Cambria Math"/>
+                <w:i/>
+              </w:rPr>
+            </m:ctrlPr>
+          </m:dPr>
+          <m:e>
+            <m:r>
+              <w:rPr>
+                <w:rFonts w:ascii="Cambria Math" w:eastAsiaTheme="minorEastAsia" w:hAnsi="Cambria Math"/>
+              </w:rPr>
+              <m:t>B, exchrate</m:t>
+            </m:r>
+          </m:e>
+        </m:d>
+        <m:r>
+          <w:rPr>
+            <w:rFonts w:ascii="Cambria Math" w:eastAsiaTheme="minorEastAsia" w:hAnsi="Cambria Math"/>
+          </w:rPr>
+          <m:t>=1</m:t>
+        </m:r>
+      </m:oMath>
+      <w:r>
+        <w:rPr>
+          <w:rFonts w:eastAsiaTheme="minorEastAsia"/>
+        </w:rPr>
+        <w:t xml:space="preserve"> </w:t>
+      </w:r>
+    </w:p>
+    <w:p>
+      <w:pPr>
+        <w:rPr>
+          <w:rFonts w:eastAsiaTheme="minorEastAsia"/>
+        </w:rPr>
+      </w:pPr>
+      <m:oMathPara>
+        <m:oMath>
+          <m:nary>
+            <m:naryPr>
+              <m:limLoc m:val="subSup"/>
+              <m:ctrlPr>
+                <w:rPr>
+                  <w:rFonts w:ascii="Cambria Math" w:eastAsiaTheme="minorEastAsia" w:hAnsi="Cambria Math"/>
+                  <w:i/>
+                </w:rPr>
+              </m:ctrlPr>
+            </m:naryPr>
+            <m:sub>
+              <m:sSub>
+                <m:sSubPr>
+                  <m:ctrlPr>
+                    <w:rPr>
+                      <w:rFonts w:ascii="Cambria Math" w:eastAsiaTheme="minorEastAsia" w:hAnsi="Cambria Math"/>
+                      <w:i/>
+                    </w:rPr>
+                  </m:ctrlPr>
+                </m:sSubPr>
+                <m:e>
+                  <m:r>
+                    <w:rPr>
+                      <w:rFonts w:ascii="Cambria Math" w:eastAsiaTheme="minorEastAsia" w:hAnsi="Cambria Math"/>
+                    </w:rPr>
+                    <m:t>A</m:t>
+                  </m:r>
+                </m:e>
+                <m:sub>
+                  <m:r>
+                    <w:rPr>
+                      <w:rFonts w:ascii="Cambria Math" w:eastAsiaTheme="minorEastAsia" w:hAnsi="Cambria Math"/>
+                    </w:rPr>
+                    <m:t>f</m:t>
+                  </m:r>
+                </m:sub>
+              </m:sSub>
+            </m:sub>
+            <m:sup>
+              <m:sSub>
+                <m:sSubPr>
+                  <m:ctrlPr>
+                    <w:rPr>
+                      <w:rFonts w:ascii="Cambria Math" w:eastAsiaTheme="minorEastAsia" w:hAnsi="Cambria Math"/>
+                      <w:i/>
+                    </w:rPr>
+                  </m:ctrlPr>
+                </m:sSubPr>
+                <m:e>
+                  <m:r>
+                    <w:rPr>
+                      <w:rFonts w:ascii="Cambria Math" w:eastAsiaTheme="minorEastAsia" w:hAnsi="Cambria Math"/>
+                    </w:rPr>
+                    <m:t>A</m:t>
+                  </m:r>
+                </m:e>
+                <m:sub>
+                  <m:r>
+                    <w:rPr>
+                      <w:rFonts w:ascii="Cambria Math" w:eastAsiaTheme="minorEastAsia" w:hAnsi="Cambria Math"/>
+                    </w:rPr>
+                    <m:t>i</m:t>
+                  </m:r>
+                </m:sub>
+              </m:sSub>
+            </m:sup>
+            <m:e>
+              <m:r>
+                <w:rPr>
+                  <w:rFonts w:ascii="Cambria Math" w:eastAsiaTheme="minorEastAsia" w:hAnsi="Cambria Math"/>
+                </w:rPr>
+                <m:t>dA</m:t>
+              </m:r>
+            </m:e>
+          </m:nary>
+          <m:r>
+            <w:rPr>
+              <w:rFonts w:ascii="Cambria Math" w:eastAsiaTheme="minorEastAsia" w:hAnsi="Cambria Math"/>
+            </w:rPr>
+            <m:t xml:space="preserve">= </m:t>
+          </m:r>
+          <m:nary>
+            <m:naryPr>
+              <m:limLoc m:val="subSup"/>
+              <m:ctrlPr>
+                <w:rPr>
+                  <w:rFonts w:ascii="Cambria Math" w:eastAsiaTheme="minorEastAsia" w:hAnsi="Cambria Math"/>
+                  <w:i/>
+                </w:rPr>
+              </m:ctrlPr>
+            </m:naryPr>
+            <m:sub>
+              <m:sSub>
+                <m:sSubPr>
+                  <m:ctrlPr>
+                    <w:rPr>
+                      <w:rFonts w:ascii="Cambria Math" w:eastAsiaTheme="minorEastAsia" w:hAnsi="Cambria Math"/>
+                      <w:i/>
+                    </w:rPr>
+                  </m:ctrlPr>
+                </m:sSubPr>
+                <m:e>
+                  <m:r>
+                    <w:rPr>
+                      <w:rFonts w:ascii="Cambria Math" w:eastAsiaTheme="minorEastAsia" w:hAnsi="Cambria Math"/>
+                    </w:rPr>
+                    <m:t>B</m:t>
+                  </m:r>
+                </m:e>
+                <m:sub>
+                  <m:r>
+                    <w:rPr>
+                      <w:rFonts w:ascii="Cambria Math" w:eastAsiaTheme="minorEastAsia" w:hAnsi="Cambria Math"/>
+                    </w:rPr>
+                    <m:t>i</m:t>
+                  </m:r>
+                </m:sub>
+              </m:sSub>
+            </m:sub>
+            <m:sup>
+              <m:sSub>
+                <m:sSubPr>
+                  <m:ctrlPr>
+                    <w:rPr>
+                      <w:rFonts w:ascii="Cambria Math" w:eastAsiaTheme="minorEastAsia" w:hAnsi="Cambria Math"/>
+                      <w:i/>
+                    </w:rPr>
+                  </m:ctrlPr>
+                </m:sSubPr>
+                <m:e>
+                  <m:r>
+                    <w:rPr>
+                      <w:rFonts w:ascii="Cambria Math" w:eastAsiaTheme="minorEastAsia" w:hAnsi="Cambria Math"/>
+                    </w:rPr>
+                    <m:t>B</m:t>
+                  </m:r>
+                </m:e>
+                <m:sub>
+                  <m:r>
+                    <w:rPr>
+                      <w:rFonts w:ascii="Cambria Math" w:eastAsiaTheme="minorEastAsia" w:hAnsi="Cambria Math"/>
+                    </w:rPr>
+                    <m:t>f</m:t>
+                  </m:r>
+                </m:sub>
+              </m:sSub>
+            </m:sup>
+            <m:e>
+              <m:nary>
+                <m:naryPr>
+                  <m:limLoc m:val="subSup"/>
+                  <m:ctrlPr>
+                    <w:rPr>
+                      <w:rFonts w:ascii="Cambria Math" w:eastAsiaTheme="minorEastAsia" w:hAnsi="Cambria Math"/>
+                      <w:i/>
+                    </w:rPr>
+                  </m:ctrlPr>
+                </m:naryPr>
+                <m:sub>
+                  <m:sSub>
+                    <m:sSubPr>
+                      <m:ctrlPr>
+                        <w:rPr>
+                          <w:rFonts w:ascii="Cambria Math" w:eastAsiaTheme="minorEastAsia" w:hAnsi="Cambria Math"/>
+                          <w:i/>
+                        </w:rPr>
+                      </m:ctrlPr>
+                    </m:sSubPr>
+                    <m:e>
+                      <m:r>
+                        <w:rPr>
+                          <w:rFonts w:ascii="Cambria Math" w:eastAsiaTheme="minorEastAsia" w:hAnsi="Cambria Math"/>
+                        </w:rPr>
+                        <m:t>exchrate</m:t>
+                      </m:r>
+                    </m:e>
+                    <m:sub>
+                      <m:r>
+                        <w:rPr>
+                          <w:rFonts w:ascii="Cambria Math" w:eastAsiaTheme="minorEastAsia" w:hAnsi="Cambria Math"/>
+                        </w:rPr>
+                        <m:t>i</m:t>
+                      </m:r>
+                    </m:sub>
+                  </m:sSub>
+                </m:sub>
+                <m:sup>
+                  <m:sSub>
+                    <m:sSubPr>
+                      <m:ctrlPr>
+                        <w:rPr>
+                          <w:rFonts w:ascii="Cambria Math" w:eastAsiaTheme="minorEastAsia" w:hAnsi="Cambria Math"/>
+                          <w:i/>
+                        </w:rPr>
+                      </m:ctrlPr>
+                    </m:sSubPr>
+                    <m:e>
+                      <m:r>
+                        <w:rPr>
+                          <w:rFonts w:ascii="Cambria Math" w:eastAsiaTheme="minorEastAsia" w:hAnsi="Cambria Math"/>
+                        </w:rPr>
+                        <m:t>exchrate</m:t>
+                      </m:r>
+                    </m:e>
+                    <m:sub>
+                      <m:r>
+                        <w:rPr>
+                          <w:rFonts w:ascii="Cambria Math" w:eastAsiaTheme="minorEastAsia" w:hAnsi="Cambria Math"/>
+                        </w:rPr>
+                        <m:t>f</m:t>
+                      </m:r>
+                    </m:sub>
+                  </m:sSub>
+                </m:sup>
+                <m:e>
+                  <m:r>
+                    <w:rPr>
+                      <w:rFonts w:ascii="Cambria Math" w:eastAsiaTheme="minorEastAsia" w:hAnsi="Cambria Math"/>
+                    </w:rPr>
+                    <m:t xml:space="preserve"> </m:t>
+                  </m:r>
+                  <m:r>
+                    <w:rPr>
+                      <w:rFonts w:ascii="Cambria Math" w:eastAsiaTheme="minorEastAsia" w:hAnsi="Cambria Math"/>
+                    </w:rPr>
+                    <m:t>d</m:t>
+                  </m:r>
+                  <m:d>
+                    <m:dPr>
+                      <m:ctrlPr>
+                        <w:rPr>
+                          <w:rFonts w:ascii="Cambria Math" w:eastAsiaTheme="minorEastAsia" w:hAnsi="Cambria Math"/>
+                          <w:i/>
+                        </w:rPr>
+                      </m:ctrlPr>
+                    </m:dPr>
+                    <m:e>
+                      <m:r>
+                        <w:rPr>
+                          <w:rFonts w:ascii="Cambria Math" w:eastAsiaTheme="minorEastAsia" w:hAnsi="Cambria Math"/>
+                        </w:rPr>
+                        <m:t>exchrate</m:t>
+                      </m:r>
+                    </m:e>
+                  </m:d>
+                  <m:r>
+                    <w:rPr>
+                      <w:rFonts w:ascii="Cambria Math" w:eastAsiaTheme="minorEastAsia" w:hAnsi="Cambria Math"/>
+                    </w:rPr>
+                    <m:t xml:space="preserve"> </m:t>
+                  </m:r>
+                  <m:r>
+                    <w:rPr>
+                      <w:rFonts w:ascii="Cambria Math" w:eastAsiaTheme="minorEastAsia" w:hAnsi="Cambria Math"/>
+                    </w:rPr>
+                    <m:t>dB</m:t>
+                  </m:r>
+                </m:e>
+              </m:nary>
+            </m:e>
+          </m:nary>
+        </m:oMath>
+      </m:oMathPara>
+    </w:p>
+    <w:p>
+      <w:pPr>
+        <w:jc w:val="center"/>
+        <w:rPr>
+          <w:rFonts w:eastAsiaTheme="minorEastAsia"/>
+        </w:rPr>
+      </w:pPr>
+      <w:r>
+        <w:rPr>
+          <w:rFonts w:eastAsiaTheme="minorEastAsia"/>
+        </w:rPr>
+        <w:t>SymboLab t</w:t>
+      </w:r>
+      <w:r>
+        <w:rPr>
+          <w:rFonts w:eastAsiaTheme="minorEastAsia"/>
+        </w:rPr>
+        <w:t>ool only like A and B variables</w:t>
+      </w:r>
+      <w:r>
+        <w:rPr>
+          <w:rFonts w:eastAsiaTheme="minorEastAsia"/>
+        </w:rPr>
+        <w:t xml:space="preserve"> so …</w:t>
+      </w:r>
+    </w:p>
+    <w:p>
+      <w:pPr>
+        <w:jc w:val="center"/>
+        <w:rPr>
+          <w:rFonts w:eastAsiaTheme="minorEastAsia"/>
+        </w:rPr>
+      </w:pPr>
+      <m:oMath>
+        <m:nary>
+          <m:naryPr>
+            <m:limLoc m:val="subSup"/>
+            <m:ctrlPr>
+              <w:rPr>
+                <w:rFonts w:ascii="Cambria Math" w:eastAsiaTheme="minorEastAsia" w:hAnsi="Cambria Math"/>
+                <w:i/>
+              </w:rPr>
+            </m:ctrlPr>
+          </m:naryPr>
+          <m:sub>
+            <m:r>
+              <w:rPr>
+                <w:rFonts w:ascii="Cambria Math" w:eastAsiaTheme="minorEastAsia" w:hAnsi="Cambria Math"/>
+              </w:rPr>
+              <m:t>e</m:t>
+            </m:r>
+          </m:sub>
+          <m:sup>
+            <m:r>
+              <w:rPr>
+                <w:rFonts w:ascii="Cambria Math" w:eastAsiaTheme="minorEastAsia" w:hAnsi="Cambria Math"/>
+              </w:rPr>
+              <m:t>f</m:t>
+            </m:r>
+          </m:sup>
+          <m:e>
+            <m:nary>
+              <m:naryPr>
+                <m:limLoc m:val="subSup"/>
+                <m:ctrlPr>
+                  <w:rPr>
+                    <w:rFonts w:ascii="Cambria Math" w:eastAsiaTheme="minorEastAsia" w:hAnsi="Cambria Math"/>
+                    <w:i/>
+                  </w:rPr>
+                </m:ctrlPr>
+              </m:naryPr>
+              <m:sub>
+                <m:r>
+                  <w:rPr>
+                    <w:rFonts w:ascii="Cambria Math" w:eastAsiaTheme="minorEastAsia" w:hAnsi="Cambria Math"/>
+                  </w:rPr>
+                  <m:t>c</m:t>
+                </m:r>
+              </m:sub>
+              <m:sup>
+                <m:r>
+                  <w:rPr>
+                    <w:rFonts w:ascii="Cambria Math" w:eastAsiaTheme="minorEastAsia" w:hAnsi="Cambria Math"/>
+                  </w:rPr>
+                  <m:t>d</m:t>
+                </m:r>
+              </m:sup>
+              <m:e>
+                <m:r>
+                  <w:rPr>
+                    <w:rFonts w:ascii="Cambria Math" w:eastAsiaTheme="minorEastAsia" w:hAnsi="Cambria Math"/>
+                  </w:rPr>
+                  <m:t xml:space="preserve"> d</m:t>
+                </m:r>
+                <m:r>
+                  <w:rPr>
+                    <w:rFonts w:ascii="Cambria Math" w:eastAsiaTheme="minorEastAsia" w:hAnsi="Cambria Math"/>
+                  </w:rPr>
+                  <m:t>A</m:t>
+                </m:r>
+                <m:r>
+                  <w:rPr>
+                    <w:rFonts w:ascii="Cambria Math" w:eastAsiaTheme="minorEastAsia" w:hAnsi="Cambria Math"/>
+                  </w:rPr>
+                  <m:t xml:space="preserve"> dB</m:t>
+                </m:r>
+              </m:e>
+            </m:nary>
+          </m:e>
+        </m:nary>
+      </m:oMath>
+      <w:r>
+        <w:rPr>
+          <w:rFonts w:eastAsiaTheme="minorEastAsia"/>
+        </w:rPr>
+        <w:t xml:space="preserve"> = </w:t>
+      </w:r>
+      <m:oMath>
+        <m:nary>
+          <m:naryPr>
+            <m:limLoc m:val="subSup"/>
+            <m:ctrlPr>
+              <w:rPr>
+                <w:rFonts w:ascii="Cambria Math" w:eastAsiaTheme="minorEastAsia" w:hAnsi="Cambria Math"/>
+                <w:i/>
+              </w:rPr>
+            </m:ctrlPr>
+          </m:naryPr>
+          <m:sub>
+            <m:sSub>
+              <m:sSubPr>
+                <m:ctrlPr>
+                  <w:rPr>
+                    <w:rFonts w:ascii="Cambria Math" w:eastAsiaTheme="minorEastAsia" w:hAnsi="Cambria Math"/>
+                    <w:i/>
+                  </w:rPr>
+                </m:ctrlPr>
+              </m:sSubPr>
+              <m:e>
+                <m:r>
+                  <w:rPr>
+                    <w:rFonts w:ascii="Cambria Math" w:eastAsiaTheme="minorEastAsia" w:hAnsi="Cambria Math"/>
+                  </w:rPr>
+                  <m:t>B</m:t>
+                </m:r>
+              </m:e>
+              <m:sub>
+                <m:r>
+                  <w:rPr>
+                    <w:rFonts w:ascii="Cambria Math" w:eastAsiaTheme="minorEastAsia" w:hAnsi="Cambria Math"/>
+                  </w:rPr>
+                  <m:t>i</m:t>
+                </m:r>
+              </m:sub>
+            </m:sSub>
+          </m:sub>
+          <m:sup>
+            <m:sSub>
+              <m:sSubPr>
+                <m:ctrlPr>
+                  <w:rPr>
+                    <w:rFonts w:ascii="Cambria Math" w:eastAsiaTheme="minorEastAsia" w:hAnsi="Cambria Math"/>
+                    <w:i/>
+                  </w:rPr>
+                </m:ctrlPr>
+              </m:sSubPr>
+              <m:e>
+                <m:r>
+                  <w:rPr>
+                    <w:rFonts w:ascii="Cambria Math" w:eastAsiaTheme="minorEastAsia" w:hAnsi="Cambria Math"/>
+                  </w:rPr>
+                  <m:t>B</m:t>
+                </m:r>
+              </m:e>
+              <m:sub>
+                <m:r>
+                  <w:rPr>
+                    <w:rFonts w:ascii="Cambria Math" w:eastAsiaTheme="minorEastAsia" w:hAnsi="Cambria Math"/>
+                  </w:rPr>
+                  <m:t>f</m:t>
+                </m:r>
+              </m:sub>
+            </m:sSub>
+          </m:sup>
+          <m:e>
+            <m:nary>
+              <m:naryPr>
+                <m:limLoc m:val="subSup"/>
+                <m:ctrlPr>
+                  <w:rPr>
+                    <w:rFonts w:ascii="Cambria Math" w:eastAsiaTheme="minorEastAsia" w:hAnsi="Cambria Math"/>
+                    <w:i/>
+                  </w:rPr>
+                </m:ctrlPr>
+              </m:naryPr>
+              <m:sub>
+                <m:sSub>
+                  <m:sSubPr>
+                    <m:ctrlPr>
+                      <w:rPr>
+                        <w:rFonts w:ascii="Cambria Math" w:eastAsiaTheme="minorEastAsia" w:hAnsi="Cambria Math"/>
+                        <w:i/>
+                      </w:rPr>
+                    </m:ctrlPr>
+                  </m:sSubPr>
+                  <m:e>
+                    <m:r>
+                      <w:rPr>
+                        <w:rFonts w:ascii="Cambria Math" w:eastAsiaTheme="minorEastAsia" w:hAnsi="Cambria Math"/>
+                      </w:rPr>
+                      <m:t>exchrate</m:t>
+                    </m:r>
+                  </m:e>
+                  <m:sub>
+                    <m:r>
+                      <w:rPr>
+                        <w:rFonts w:ascii="Cambria Math" w:eastAsiaTheme="minorEastAsia" w:hAnsi="Cambria Math"/>
+                      </w:rPr>
+                      <m:t>i</m:t>
+                    </m:r>
+                  </m:sub>
+                </m:sSub>
+              </m:sub>
+              <m:sup>
+                <m:sSub>
+                  <m:sSubPr>
+                    <m:ctrlPr>
+                      <w:rPr>
+                        <w:rFonts w:ascii="Cambria Math" w:eastAsiaTheme="minorEastAsia" w:hAnsi="Cambria Math"/>
+                        <w:i/>
+                      </w:rPr>
+                    </m:ctrlPr>
+                  </m:sSubPr>
+                  <m:e>
+                    <m:r>
+                      <w:rPr>
+                        <w:rFonts w:ascii="Cambria Math" w:eastAsiaTheme="minorEastAsia" w:hAnsi="Cambria Math"/>
+                      </w:rPr>
+                      <m:t>exchrate</m:t>
+                    </m:r>
+                  </m:e>
+                  <m:sub>
+                    <m:r>
+                      <w:rPr>
+                        <w:rFonts w:ascii="Cambria Math" w:eastAsiaTheme="minorEastAsia" w:hAnsi="Cambria Math"/>
+                      </w:rPr>
+                      <m:t>f</m:t>
+                    </m:r>
+                  </m:sub>
+                </m:sSub>
+              </m:sup>
+              <m:e>
+                <m:r>
+                  <w:rPr>
+                    <w:rFonts w:ascii="Cambria Math" w:eastAsiaTheme="minorEastAsia" w:hAnsi="Cambria Math"/>
+                  </w:rPr>
+                  <m:t xml:space="preserve"> d</m:t>
+                </m:r>
+                <m:d>
+                  <m:dPr>
+                    <m:ctrlPr>
+                      <w:rPr>
+                        <w:rFonts w:ascii="Cambria Math" w:eastAsiaTheme="minorEastAsia" w:hAnsi="Cambria Math"/>
+                        <w:i/>
+                      </w:rPr>
+                    </m:ctrlPr>
+                  </m:dPr>
+                  <m:e>
+                    <m:r>
+                      <w:rPr>
+                        <w:rFonts w:ascii="Cambria Math" w:eastAsiaTheme="minorEastAsia" w:hAnsi="Cambria Math"/>
+                      </w:rPr>
+                      <m:t>exchrate</m:t>
+                    </m:r>
+                  </m:e>
+                </m:d>
+                <m:r>
+                  <w:rPr>
+                    <w:rFonts w:ascii="Cambria Math" w:eastAsiaTheme="minorEastAsia" w:hAnsi="Cambria Math"/>
+                  </w:rPr>
+                  <m:t xml:space="preserve"> dB</m:t>
+                </m:r>
+              </m:e>
+            </m:nary>
+          </m:e>
+        </m:nary>
+      </m:oMath>
+    </w:p>
+    <w:p>
+      <w:pPr>
+        <w:jc w:val="center"/>
+        <w:rPr>
+          <w:rFonts w:eastAsiaTheme="minorEastAsia"/>
+        </w:rPr>
+      </w:pPr>
+      <w:hyperlink r:id="rId4" w:history="1">
+        <w:r>
+          <w:rPr>
+            <w:rStyle w:val="Hyperlink"/>
+          </w:rPr>
+          <w:t>integral from e to f of integral from c to A of - Multiple Integrals Calculator - Symbolab</w:t>
+        </w:r>
+      </w:hyperlink>
+    </w:p>
+    <w:p>
+      <w:pPr>
+        <w:jc w:val="center"/>
+        <w:rPr>
+          <w:rFonts w:eastAsiaTheme="minorEastAsia"/>
+        </w:rPr>
+      </w:pPr>
+      <w:r>
+        <w:rPr>
+          <w:rFonts w:eastAsiaTheme="minorEastAsia"/>
+        </w:rPr>
+        <w:drawing>
+          <wp:inline distT="0" distB="0" distL="0" distR="0" wp14:anchorId="1CF046A2" wp14:editId="2F6973C7">
+            <wp:extent cx="2978830" cy="2518003"/>
+            <wp:effectExtent l="0" t="0" r="0" b="0"/>
+            <wp:docPr id="1" name="Picture 1"/>
+            <wp:cNvGraphicFramePr>
+              <a:graphicFrameLocks xmlns:a="http://schemas.openxmlformats.org/drawingml/2006/main" noChangeAspect="1"/>
+            </wp:cNvGraphicFramePr>
+            <a:graphic xmlns:a="http://schemas.openxmlformats.org/drawingml/2006/main">
+              <a:graphicData uri="http://schemas.openxmlformats.org/drawingml/2006/picture">
+                <pic:pic xmlns:pic="http://schemas.openxmlformats.org/drawingml/2006/picture">
+                  <pic:nvPicPr>
+                    <pic:cNvPr id="1" name=""/>
+                    <pic:cNvPicPr/>
+                  </pic:nvPicPr>
+                  <pic:blipFill>
+                    <a:blip r:embed="rId5"/>
+                    <a:stretch>
+                      <a:fillRect/>
+                    </a:stretch>
+                  </pic:blipFill>
+                  <pic:spPr>
+                    <a:xfrm>
+                      <a:off x="0" y="0"/>
+                      <a:ext cx="2982292" cy="2520929"/>
+                    </a:xfrm>
+                    <a:prstGeom prst="rect">
+                      <a:avLst/>
+                    </a:prstGeom>
+                  </pic:spPr>
+                </pic:pic>
+              </a:graphicData>
+            </a:graphic>
+          </wp:inline>
+        </w:drawing>
+      </w:r>
+    </w:p>
+    <w:p>
+      <w:pPr>
+        <w:jc w:val="center"/>
+        <w:rPr>
+          <w:rFonts w:eastAsiaTheme="minorEastAsia"/>
+        </w:rPr>
+      </w:pPr>
+      <m:oMathPara>
+        <m:oMath>
+          <m:d>
+            <m:dPr>
+              <m:ctrlPr>
+                <w:rPr>
+                  <w:rFonts w:ascii="Cambria Math" w:eastAsiaTheme="minorEastAsia" w:hAnsi="Cambria Math"/>
+                  <w:i/>
+                </w:rPr>
+              </m:ctrlPr>
+            </m:dPr>
+            <m:e>
+              <m:r>
+                <w:rPr>
+                  <w:rFonts w:ascii="Cambria Math" w:eastAsiaTheme="minorEastAsia" w:hAnsi="Cambria Math"/>
+                </w:rPr>
+                <m:t>d-c</m:t>
+              </m:r>
+            </m:e>
+          </m:d>
+          <m:r>
+            <w:rPr>
+              <w:rFonts w:ascii="Cambria Math" w:eastAsiaTheme="minorEastAsia" w:hAnsi="Cambria Math"/>
+            </w:rPr>
+            <m:t>f-</m:t>
+          </m:r>
+          <m:d>
+            <m:dPr>
+              <m:ctrlPr>
+                <w:rPr>
+                  <w:rFonts w:ascii="Cambria Math" w:eastAsiaTheme="minorEastAsia" w:hAnsi="Cambria Math"/>
+                  <w:i/>
+                </w:rPr>
+              </m:ctrlPr>
+            </m:dPr>
+            <m:e>
+              <m:r>
+                <w:rPr>
+                  <w:rFonts w:ascii="Cambria Math" w:eastAsiaTheme="minorEastAsia" w:hAnsi="Cambria Math"/>
+                </w:rPr>
+                <m:t>d-c</m:t>
+              </m:r>
+            </m:e>
+          </m:d>
+          <m:r>
+            <w:rPr>
+              <w:rFonts w:ascii="Cambria Math" w:eastAsiaTheme="minorEastAsia" w:hAnsi="Cambria Math"/>
+            </w:rPr>
+            <m:t>e=</m:t>
+          </m:r>
+          <m:d>
+            <m:dPr>
+              <m:ctrlPr>
+                <w:rPr>
+                  <w:rFonts w:ascii="Cambria Math" w:eastAsiaTheme="minorEastAsia" w:hAnsi="Cambria Math"/>
+                  <w:i/>
+                </w:rPr>
+              </m:ctrlPr>
+            </m:dPr>
+            <m:e>
+              <m:r>
+                <w:rPr>
+                  <w:rFonts w:ascii="Cambria Math" w:eastAsiaTheme="minorEastAsia" w:hAnsi="Cambria Math"/>
+                </w:rPr>
+                <m:t>f-e</m:t>
+              </m:r>
+            </m:e>
+          </m:d>
+          <m:d>
+            <m:dPr>
+              <m:ctrlPr>
+                <w:rPr>
+                  <w:rFonts w:ascii="Cambria Math" w:eastAsiaTheme="minorEastAsia" w:hAnsi="Cambria Math"/>
+                  <w:i/>
+                </w:rPr>
+              </m:ctrlPr>
+            </m:dPr>
+            <m:e>
+              <m:r>
+                <w:rPr>
+                  <w:rFonts w:ascii="Cambria Math" w:eastAsiaTheme="minorEastAsia" w:hAnsi="Cambria Math"/>
+                </w:rPr>
+                <m:t>d-c</m:t>
+              </m:r>
+            </m:e>
+          </m:d>
+          <m:r>
+            <w:rPr>
+              <w:rFonts w:ascii="Cambria Math" w:eastAsiaTheme="minorEastAsia" w:hAnsi="Cambria Math"/>
+            </w:rPr>
+            <m:t xml:space="preserve"> therefore</m:t>
+          </m:r>
         </m:oMath>
       </m:oMathPara>
     </w:p>
@@ -1715,13 +2415,7 @@
             <w:rPr>
               <w:rFonts w:ascii="Cambria Math" w:eastAsiaTheme="minorEastAsia" w:hAnsi="Cambria Math"/>
             </w:rPr>
-            <m:t>(1</m:t>
-          </m:r>
-          <m:r>
-            <w:rPr>
-              <w:rFonts w:ascii="Cambria Math" w:eastAsiaTheme="minorEastAsia" w:hAnsi="Cambria Math"/>
-            </w:rPr>
-            <m:t>+</m:t>
+            <m:t>(1+</m:t>
           </m:r>
           <m:f>
             <m:fPr>
@@ -2154,19 +2848,7 @@
                 <w:rPr>
                   <w:rFonts w:ascii="Cambria Math" w:eastAsiaTheme="minorEastAsia" w:hAnsi="Cambria Math"/>
                 </w:rPr>
-                <m:t>(1</m:t>
-              </m:r>
-              <m:r>
-                <w:rPr>
-                  <w:rFonts w:ascii="Cambria Math" w:eastAsiaTheme="minorEastAsia" w:hAnsi="Cambria Math"/>
-                </w:rPr>
-                <m:t>+</m:t>
-              </m:r>
-              <m:r>
-                <w:rPr>
-                  <w:rFonts w:ascii="Cambria Math" w:eastAsiaTheme="minorEastAsia" w:hAnsi="Cambria Math"/>
-                </w:rPr>
-                <m:t xml:space="preserve"> </m:t>
+                <m:t xml:space="preserve">(1+ </m:t>
               </m:r>
               <m:f>
                 <m:fPr>
@@ -2511,13 +3193,7 @@
                     <w:rPr>
                       <w:rFonts w:ascii="Cambria Math" w:eastAsiaTheme="minorEastAsia" w:hAnsi="Cambria Math"/>
                     </w:rPr>
-                    <m:t>+</m:t>
-                  </m:r>
-                  <m:r>
-                    <w:rPr>
-                      <w:rFonts w:ascii="Cambria Math" w:eastAsiaTheme="minorEastAsia" w:hAnsi="Cambria Math"/>
-                    </w:rPr>
-                    <m:t xml:space="preserve"> </m:t>
+                    <m:t xml:space="preserve">+ </m:t>
                   </m:r>
                   <m:d>
                     <m:dPr>
@@ -2860,13 +3536,7 @@
                         <w:rPr>
                           <w:rFonts w:ascii="Cambria Math" w:eastAsiaTheme="minorEastAsia" w:hAnsi="Cambria Math"/>
                         </w:rPr>
-                        <m:t>+</m:t>
-                      </m:r>
-                      <m:r>
-                        <w:rPr>
-                          <w:rFonts w:ascii="Cambria Math" w:eastAsiaTheme="minorEastAsia" w:hAnsi="Cambria Math"/>
-                        </w:rPr>
-                        <m:t>exchrate</m:t>
+                        <m:t>+exchrate</m:t>
                       </m:r>
                     </m:e>
                     <m:sub>
@@ -4199,33 +4869,63 @@
             </w:rPr>
             <m:t xml:space="preserve">MaxPoolBid= </m:t>
           </m:r>
-          <m:d>
-            <m:dPr>
-              <m:begChr m:val="["/>
-              <m:endChr m:val="]"/>
-              <m:ctrlPr>
-                <w:rPr>
-                  <w:rFonts w:ascii="Cambria Math" w:eastAsiaTheme="minorEastAsia" w:hAnsi="Cambria Math"/>
-                  <w:i/>
-                </w:rPr>
-              </m:ctrlPr>
-            </m:dPr>
-            <m:e>
-              <m:f>
-                <m:fPr>
+          <m:f>
+            <m:fPr>
+              <m:ctrlPr>
+                <w:rPr>
+                  <w:rFonts w:ascii="Cambria Math" w:eastAsiaTheme="minorEastAsia" w:hAnsi="Cambria Math"/>
+                  <w:i/>
+                </w:rPr>
+              </m:ctrlPr>
+            </m:fPr>
+            <m:num>
+              <m:sSub>
+                <m:sSubPr>
                   <m:ctrlPr>
                     <w:rPr>
                       <w:rFonts w:ascii="Cambria Math" w:eastAsiaTheme="minorEastAsia" w:hAnsi="Cambria Math"/>
                       <w:i/>
                     </w:rPr>
                   </m:ctrlPr>
-                </m:fPr>
-                <m:num>
+                </m:sSubPr>
+                <m:e>
+                  <m:r>
+                    <w:rPr>
+                      <w:rFonts w:ascii="Cambria Math" w:eastAsiaTheme="minorEastAsia" w:hAnsi="Cambria Math"/>
+                    </w:rPr>
+                    <m:t>B</m:t>
+                  </m:r>
+                </m:e>
+                <m:sub>
+                  <m:r>
+                    <w:rPr>
+                      <w:rFonts w:ascii="Cambria Math" w:eastAsiaTheme="minorEastAsia" w:hAnsi="Cambria Math"/>
+                    </w:rPr>
+                    <m:t>i</m:t>
+                  </m:r>
+                </m:sub>
+              </m:sSub>
+              <m:r>
+                <w:rPr>
+                  <w:rFonts w:ascii="Cambria Math" w:eastAsiaTheme="minorEastAsia" w:hAnsi="Cambria Math"/>
+                </w:rPr>
+                <m:t>*</m:t>
+              </m:r>
+              <m:sSup>
+                <m:sSupPr>
+                  <m:ctrlPr>
+                    <w:rPr>
+                      <w:rFonts w:ascii="Cambria Math" w:eastAsiaTheme="minorEastAsia" w:hAnsi="Cambria Math"/>
+                      <w:i/>
+                    </w:rPr>
+                  </m:ctrlPr>
+                </m:sSupPr>
+                <m:e>
                   <m:sSub>
                     <m:sSubPr>
                       <m:ctrlPr>
                         <w:rPr>
-                          <w:rFonts w:ascii="Cambria Math" w:eastAsiaTheme="minorEastAsia" w:hAnsi="Cambria Math"/>
+                          <w:rFonts w:ascii="Cambria Math" w:hAnsi="Cambria Math"/>
                           <w:i/>
                         </w:rPr>
                       </m:ctrlPr>
@@ -4233,142 +4933,92 @@
                     <m:e>
                       <m:r>
                         <w:rPr>
-                          <w:rFonts w:ascii="Cambria Math" w:eastAsiaTheme="minorEastAsia" w:hAnsi="Cambria Math"/>
-                        </w:rPr>
-                        <m:t>B</m:t>
+                          <w:rFonts w:ascii="Cambria Math" w:hAnsi="Cambria Math"/>
+                        </w:rPr>
+                        <m:t>exchrate</m:t>
                       </m:r>
                     </m:e>
                     <m:sub>
                       <m:r>
                         <w:rPr>
-                          <w:rFonts w:ascii="Cambria Math" w:eastAsiaTheme="minorEastAsia" w:hAnsi="Cambria Math"/>
-                        </w:rPr>
-                        <m:t>i</m:t>
+                          <w:rFonts w:ascii="Cambria Math" w:hAnsi="Cambria Math"/>
+                        </w:rPr>
+                        <m:t>f</m:t>
                       </m:r>
                     </m:sub>
                   </m:sSub>
-                  <m:r>
-                    <w:rPr>
-                      <w:rFonts w:ascii="Cambria Math" w:eastAsiaTheme="minorEastAsia" w:hAnsi="Cambria Math"/>
-                    </w:rPr>
-                    <m:t>*</m:t>
-                  </m:r>
-                  <m:sSub>
-                    <m:sSubPr>
-                      <m:ctrlPr>
-                        <w:rPr>
-                          <w:rFonts w:ascii="Cambria Math" w:eastAsiaTheme="minorEastAsia" w:hAnsi="Cambria Math"/>
-                          <w:i/>
-                        </w:rPr>
-                      </m:ctrlPr>
-                    </m:sSubPr>
-                    <m:e>
-                      <m:r>
-                        <w:rPr>
-                          <w:rFonts w:ascii="Cambria Math" w:eastAsiaTheme="minorEastAsia" w:hAnsi="Cambria Math"/>
-                        </w:rPr>
-                        <m:t>exchrate</m:t>
-                      </m:r>
-                    </m:e>
-                    <m:sub>
-                      <m:r>
-                        <w:rPr>
-                          <w:rFonts w:ascii="Cambria Math" w:eastAsiaTheme="minorEastAsia" w:hAnsi="Cambria Math"/>
-                        </w:rPr>
-                        <m:t>f</m:t>
-                      </m:r>
-                    </m:sub>
-                  </m:sSub>
-                </m:num>
-                <m:den>
-                  <m:r>
-                    <w:rPr>
-                      <w:rFonts w:ascii="Cambria Math" w:eastAsiaTheme="minorEastAsia" w:hAnsi="Cambria Math"/>
-                    </w:rPr>
-                    <m:t>2*</m:t>
-                  </m:r>
-                  <m:sSub>
-                    <m:sSubPr>
-                      <m:ctrlPr>
-                        <w:rPr>
-                          <w:rFonts w:ascii="Cambria Math" w:eastAsiaTheme="minorEastAsia" w:hAnsi="Cambria Math"/>
-                          <w:i/>
-                        </w:rPr>
-                      </m:ctrlPr>
-                    </m:sSubPr>
-                    <m:e>
-                      <m:r>
-                        <w:rPr>
-                          <w:rFonts w:ascii="Cambria Math" w:eastAsiaTheme="minorEastAsia" w:hAnsi="Cambria Math"/>
-                        </w:rPr>
-                        <m:t>exchrate</m:t>
-                      </m:r>
-                    </m:e>
-                    <m:sub>
-                      <m:r>
-                        <w:rPr>
-                          <w:rFonts w:ascii="Cambria Math" w:eastAsiaTheme="minorEastAsia" w:hAnsi="Cambria Math"/>
-                        </w:rPr>
-                        <m:t>f</m:t>
-                      </m:r>
-                    </m:sub>
-                  </m:sSub>
-                  <m:sSub>
-                    <m:sSubPr>
-                      <m:ctrlPr>
-                        <w:rPr>
-                          <w:rFonts w:ascii="Cambria Math" w:eastAsiaTheme="minorEastAsia" w:hAnsi="Cambria Math"/>
-                          <w:i/>
-                        </w:rPr>
-                      </m:ctrlPr>
-                    </m:sSubPr>
-                    <m:e>
-                      <m:r>
-                        <w:rPr>
-                          <w:rFonts w:ascii="Cambria Math" w:eastAsiaTheme="minorEastAsia" w:hAnsi="Cambria Math"/>
-                        </w:rPr>
-                        <m:t>+exchrate</m:t>
-                      </m:r>
-                    </m:e>
-                    <m:sub>
-                      <m:r>
-                        <w:rPr>
-                          <w:rFonts w:ascii="Cambria Math" w:eastAsiaTheme="minorEastAsia" w:hAnsi="Cambria Math"/>
-                        </w:rPr>
-                        <m:t>i</m:t>
-                      </m:r>
-                    </m:sub>
-                  </m:sSub>
-                </m:den>
-              </m:f>
-            </m:e>
-          </m:d>
-          <m:sSub>
-            <m:sSubPr>
-              <m:ctrlPr>
-                <w:rPr>
-                  <w:rFonts w:ascii="Cambria Math" w:eastAsiaTheme="minorEastAsia" w:hAnsi="Cambria Math"/>
-                  <w:i/>
-                </w:rPr>
-              </m:ctrlPr>
-            </m:sSubPr>
-            <m:e>
-              <m:r>
-                <w:rPr>
-                  <w:rFonts w:ascii="Cambria Math" w:eastAsiaTheme="minorEastAsia" w:hAnsi="Cambria Math"/>
-                </w:rPr>
-                <m:t>exchrate</m:t>
-              </m:r>
-            </m:e>
-            <m:sub>
-              <m:r>
-                <w:rPr>
-                  <w:rFonts w:ascii="Cambria Math" w:eastAsiaTheme="minorEastAsia" w:hAnsi="Cambria Math"/>
-                </w:rPr>
-                <m:t>f</m:t>
-              </m:r>
-            </m:sub>
-          </m:sSub>
+                </m:e>
+                <m:sup>
+                  <m:r>
+                    <w:rPr>
+                      <w:rFonts w:ascii="Cambria Math" w:hAnsi="Cambria Math"/>
+                    </w:rPr>
+                    <m:t>2</m:t>
+                  </m:r>
+                </m:sup>
+              </m:sSup>
+            </m:num>
+            <m:den>
+              <m:r>
+                <w:rPr>
+                  <w:rFonts w:ascii="Cambria Math" w:eastAsiaTheme="minorEastAsia" w:hAnsi="Cambria Math"/>
+                </w:rPr>
+                <m:t>2*</m:t>
+              </m:r>
+              <m:sSub>
+                <m:sSubPr>
+                  <m:ctrlPr>
+                    <w:rPr>
+                      <w:rFonts w:ascii="Cambria Math" w:eastAsiaTheme="minorEastAsia" w:hAnsi="Cambria Math"/>
+                      <w:i/>
+                    </w:rPr>
+                  </m:ctrlPr>
+                </m:sSubPr>
+                <m:e>
+                  <m:r>
+                    <w:rPr>
+                      <w:rFonts w:ascii="Cambria Math" w:eastAsiaTheme="minorEastAsia" w:hAnsi="Cambria Math"/>
+                    </w:rPr>
+                    <m:t>exchrate</m:t>
+                  </m:r>
+                </m:e>
+                <m:sub>
+                  <m:r>
+                    <w:rPr>
+                      <w:rFonts w:ascii="Cambria Math" w:eastAsiaTheme="minorEastAsia" w:hAnsi="Cambria Math"/>
+                    </w:rPr>
+                    <m:t>f</m:t>
+                  </m:r>
+                </m:sub>
+              </m:sSub>
+              <m:sSub>
+                <m:sSubPr>
+                  <m:ctrlPr>
+                    <w:rPr>
+                      <w:rFonts w:ascii="Cambria Math" w:eastAsiaTheme="minorEastAsia" w:hAnsi="Cambria Math"/>
+                      <w:i/>
+                    </w:rPr>
+                  </m:ctrlPr>
+                </m:sSubPr>
+                <m:e>
+                  <m:r>
+                    <w:rPr>
+                      <w:rFonts w:ascii="Cambria Math" w:eastAsiaTheme="minorEastAsia" w:hAnsi="Cambria Math"/>
+                    </w:rPr>
+                    <m:t>+exchrate</m:t>
+                  </m:r>
+                </m:e>
+                <m:sub>
+                  <m:r>
+                    <w:rPr>
+                      <w:rFonts w:ascii="Cambria Math" w:eastAsiaTheme="minorEastAsia" w:hAnsi="Cambria Math"/>
+                    </w:rPr>
+                    <m:t>i</m:t>
+                  </m:r>
+                </m:sub>
+              </m:sSub>
+            </m:den>
+          </m:f>
           <m:r>
             <w:rPr>
               <w:rFonts w:ascii="Cambria Math" w:eastAsiaTheme="minorEastAsia" w:hAnsi="Cambria Math"/>
@@ -4864,6 +5514,18 @@
       <w:color w:val="808080"/>
     </w:rPr>
   </w:style>
+  <w:style w:type="character" w:styleId="Hyperlink">
+    <w:name w:val="Hyperlink"/>
+    <w:basedOn w:val="DefaultParagraphFont"/>
+    <w:uiPriority w:val="99"/>
+    <w:semiHidden/>
+    <w:unhideWhenUsed/>
+    <w:rsid w:val="00B6195C"/>
+    <w:rPr>
+      <w:color w:val="0000FF"/>
+      <w:u w:val="single"/>
+    </w:rPr>
+  </w:style>
 </w:styles>
 </file>
 

</xml_diff>